<commit_message>
disc golf worksheet added
</commit_message>
<xml_diff>
--- a/disc_golf/disc_golf_proportions_worksheet.docx
+++ b/disc_golf/disc_golf_proportions_worksheet.docx
@@ -92,7 +92,13 @@
         <w:t>for the fourth consecutive year.</w:t>
       </w:r>
       <w:r>
-        <w:t>) Of the 291 times it was played in 2022, players recorded a score above par (i.e., 6 or more strokes) 218 times. Use this sample of data to construct a 95% confidence interval for the proportion of standard elite series and majors MPO players that score above par on this hole.</w:t>
+        <w:t xml:space="preserve">) Of the 291 times it was played in 2022, players recorded a score above par (i.e., 6 or more </w:t>
+      </w:r>
+      <w:r>
+        <w:t>throws</w:t>
+      </w:r>
+      <w:r>
+        <w:t>) 218 times. Use this sample of data to construct a 95% confidence interval for the proportion of standard elite series and majors MPO players that score above par on this hole.</w:t>
       </w:r>
     </w:p>
     <w:p>
@@ -136,16 +142,109 @@
     </w:p>
     <w:p>
       <w:r>
+        <w:t>&lt;Two sample proportions&gt;</w:t>
+      </w:r>
+    </w:p>
+    <w:p>
+      <w:pPr>
+        <w:pStyle w:val="ListParagraph"/>
+        <w:numPr>
+          <w:ilvl w:val="0"/>
+          <w:numId w:val="2"/>
+        </w:numPr>
+      </w:pPr>
+      <w:r>
+        <w:t xml:space="preserve">In both 2022 and 2023, the PDGA Championship Event, was held at </w:t>
+      </w:r>
+      <w:r>
+        <w:t>the IDGC</w:t>
+      </w:r>
+      <w:r>
+        <w:t xml:space="preserve"> – WR Jackson Memorial Course </w:t>
+      </w:r>
+      <w:r>
+        <w:t>in Appling, GA</w:t>
+      </w:r>
+      <w:r>
+        <w:t xml:space="preserve">. While most of the 18 holes on the course did not change structure in the two years, Hole 18 changed from a </w:t>
+      </w:r>
+      <w:proofErr w:type="gramStart"/>
+      <w:r>
+        <w:t>726 foot</w:t>
+      </w:r>
+      <w:proofErr w:type="gramEnd"/>
+      <w:r>
+        <w:t xml:space="preserve"> par-5 in 2022 to a 734 foot par-4. In 2022, players recorded a score under par in 251 of the 398 times it was played. In 2023, players recorded a score under par in 43 of the 423 times it was played. Assuming these players </w:t>
+      </w:r>
+      <w:r>
+        <w:t xml:space="preserve">are </w:t>
+      </w:r>
+      <w:r>
+        <w:t xml:space="preserve">a representative sample of </w:t>
+      </w:r>
+      <w:r>
+        <w:t xml:space="preserve">all </w:t>
+      </w:r>
+      <w:r>
+        <w:t>players on the course, use the appropriate statistical inference to make a statement about the change in difficulty of Hole 18.</w:t>
+      </w:r>
+    </w:p>
+    <w:p>
+      <w:r>
         <w:t>&lt;Chi-Square Goodness of Fit&gt;</w:t>
       </w:r>
     </w:p>
     <w:p>
+      <w:r>
+        <w:lastRenderedPageBreak/>
+        <w:t>Robin’s part</w:t>
+      </w:r>
+    </w:p>
+    <w:p/>
+    <w:p>
+      <w:r>
+        <w:t>&lt;Chi-Square Test of Independence&gt;</w:t>
+      </w:r>
+    </w:p>
+    <w:p>
+      <w:pPr>
+        <w:pStyle w:val="ListParagraph"/>
+        <w:numPr>
+          <w:ilvl w:val="0"/>
+          <w:numId w:val="3"/>
+        </w:numPr>
+      </w:pPr>
+      <w:r>
+        <w:t>Use full data from 2023 championship to look for associations between under/at/over par.</w:t>
+      </w:r>
+    </w:p>
+    <w:p>
+      <w:pPr>
+        <w:pStyle w:val="ListParagraph"/>
+        <w:numPr>
+          <w:ilvl w:val="1"/>
+          <w:numId w:val="3"/>
+        </w:numPr>
+      </w:pPr>
+      <w:r>
+        <w:t>All 18 holes</w:t>
+      </w:r>
+    </w:p>
+    <w:p>
+      <w:pPr>
+        <w:pStyle w:val="ListParagraph"/>
+        <w:numPr>
+          <w:ilvl w:val="1"/>
+          <w:numId w:val="3"/>
+        </w:numPr>
+      </w:pPr>
+      <w:r>
+        <w:t>Group by par rating.</w:t>
+      </w:r>
       <w:bookmarkStart w:id="0" w:name="_GoBack"/>
       <w:bookmarkEnd w:id="0"/>
-    </w:p>
-    <w:p>
-      <w:r>
-        <w:t>&lt;Chi-Square Test of Independence&gt;</w:t>
+      <w:r>
+        <w:t xml:space="preserve"> </w:t>
       </w:r>
     </w:p>
     <w:sectPr>
@@ -161,6 +260,119 @@
 <file path=word/numbering.xml><?xml version="1.0" encoding="utf-8"?>
 <w:numbering xmlns:wpc="http://schemas.microsoft.com/office/word/2010/wordprocessingCanvas" xmlns:cx="http://schemas.microsoft.com/office/drawing/2014/chartex" xmlns:cx1="http://schemas.microsoft.com/office/drawing/2015/9/8/chartex" xmlns:mc="http://schemas.openxmlformats.org/markup-compatibility/2006" xmlns:o="urn:schemas-microsoft-com:office:office" xmlns:r="http://schemas.openxmlformats.org/officeDocument/2006/relationships" xmlns:m="http://schemas.openxmlformats.org/officeDocument/2006/math" xmlns:v="urn:schemas-microsoft-com:vml" xmlns:wp14="http://schemas.microsoft.com/office/word/2010/wordprocessingDrawing" xmlns:wp="http://schemas.openxmlformats.org/drawingml/2006/wordprocessingDrawing" xmlns:w10="urn:schemas-microsoft-com:office:word" xmlns:w="http://schemas.openxmlformats.org/wordprocessingml/2006/main" xmlns:w14="http://schemas.microsoft.com/office/word/2010/wordml" xmlns:w15="http://schemas.microsoft.com/office/word/2012/wordml" xmlns:w16se="http://schemas.microsoft.com/office/word/2015/wordml/symex" xmlns:wpg="http://schemas.microsoft.com/office/word/2010/wordprocessingGroup" xmlns:wpi="http://schemas.microsoft.com/office/word/2010/wordprocessingInk" xmlns:wne="http://schemas.microsoft.com/office/word/2006/wordml" xmlns:wps="http://schemas.microsoft.com/office/word/2010/wordprocessingShape" mc:Ignorable="w14 w15 w16se wp14">
   <w:abstractNum w:abstractNumId="0" w15:restartNumberingAfterBreak="0">
+    <w:nsid w:val="0BE75BF1"/>
+    <w:multiLevelType w:val="hybridMultilevel"/>
+    <w:tmpl w:val="A14440F4"/>
+    <w:lvl w:ilvl="0" w:tplc="0E4E055A">
+      <w:start w:val="1"/>
+      <w:numFmt w:val="bullet"/>
+      <w:lvlText w:val="-"/>
+      <w:lvlJc w:val="left"/>
+      <w:pPr>
+        <w:ind w:left="720" w:hanging="360"/>
+      </w:pPr>
+      <w:rPr>
+        <w:rFonts w:ascii="Times New Roman" w:eastAsiaTheme="minorHAnsi" w:hAnsi="Times New Roman" w:cs="Times New Roman" w:hint="default"/>
+      </w:rPr>
+    </w:lvl>
+    <w:lvl w:ilvl="1" w:tplc="04090003">
+      <w:start w:val="1"/>
+      <w:numFmt w:val="bullet"/>
+      <w:lvlText w:val="o"/>
+      <w:lvlJc w:val="left"/>
+      <w:pPr>
+        <w:ind w:left="1440" w:hanging="360"/>
+      </w:pPr>
+      <w:rPr>
+        <w:rFonts w:ascii="Courier New" w:hAnsi="Courier New" w:cs="Courier New" w:hint="default"/>
+      </w:rPr>
+    </w:lvl>
+    <w:lvl w:ilvl="2" w:tplc="04090005" w:tentative="1">
+      <w:start w:val="1"/>
+      <w:numFmt w:val="bullet"/>
+      <w:lvlText w:val=""/>
+      <w:lvlJc w:val="left"/>
+      <w:pPr>
+        <w:ind w:left="2160" w:hanging="360"/>
+      </w:pPr>
+      <w:rPr>
+        <w:rFonts w:ascii="Wingdings" w:hAnsi="Wingdings" w:hint="default"/>
+      </w:rPr>
+    </w:lvl>
+    <w:lvl w:ilvl="3" w:tplc="04090001" w:tentative="1">
+      <w:start w:val="1"/>
+      <w:numFmt w:val="bullet"/>
+      <w:lvlText w:val=""/>
+      <w:lvlJc w:val="left"/>
+      <w:pPr>
+        <w:ind w:left="2880" w:hanging="360"/>
+      </w:pPr>
+      <w:rPr>
+        <w:rFonts w:ascii="Symbol" w:hAnsi="Symbol" w:hint="default"/>
+      </w:rPr>
+    </w:lvl>
+    <w:lvl w:ilvl="4" w:tplc="04090003" w:tentative="1">
+      <w:start w:val="1"/>
+      <w:numFmt w:val="bullet"/>
+      <w:lvlText w:val="o"/>
+      <w:lvlJc w:val="left"/>
+      <w:pPr>
+        <w:ind w:left="3600" w:hanging="360"/>
+      </w:pPr>
+      <w:rPr>
+        <w:rFonts w:ascii="Courier New" w:hAnsi="Courier New" w:cs="Courier New" w:hint="default"/>
+      </w:rPr>
+    </w:lvl>
+    <w:lvl w:ilvl="5" w:tplc="04090005" w:tentative="1">
+      <w:start w:val="1"/>
+      <w:numFmt w:val="bullet"/>
+      <w:lvlText w:val=""/>
+      <w:lvlJc w:val="left"/>
+      <w:pPr>
+        <w:ind w:left="4320" w:hanging="360"/>
+      </w:pPr>
+      <w:rPr>
+        <w:rFonts w:ascii="Wingdings" w:hAnsi="Wingdings" w:hint="default"/>
+      </w:rPr>
+    </w:lvl>
+    <w:lvl w:ilvl="6" w:tplc="04090001" w:tentative="1">
+      <w:start w:val="1"/>
+      <w:numFmt w:val="bullet"/>
+      <w:lvlText w:val=""/>
+      <w:lvlJc w:val="left"/>
+      <w:pPr>
+        <w:ind w:left="5040" w:hanging="360"/>
+      </w:pPr>
+      <w:rPr>
+        <w:rFonts w:ascii="Symbol" w:hAnsi="Symbol" w:hint="default"/>
+      </w:rPr>
+    </w:lvl>
+    <w:lvl w:ilvl="7" w:tplc="04090003" w:tentative="1">
+      <w:start w:val="1"/>
+      <w:numFmt w:val="bullet"/>
+      <w:lvlText w:val="o"/>
+      <w:lvlJc w:val="left"/>
+      <w:pPr>
+        <w:ind w:left="5760" w:hanging="360"/>
+      </w:pPr>
+      <w:rPr>
+        <w:rFonts w:ascii="Courier New" w:hAnsi="Courier New" w:cs="Courier New" w:hint="default"/>
+      </w:rPr>
+    </w:lvl>
+    <w:lvl w:ilvl="8" w:tplc="04090005" w:tentative="1">
+      <w:start w:val="1"/>
+      <w:numFmt w:val="bullet"/>
+      <w:lvlText w:val=""/>
+      <w:lvlJc w:val="left"/>
+      <w:pPr>
+        <w:ind w:left="6480" w:hanging="360"/>
+      </w:pPr>
+      <w:rPr>
+        <w:rFonts w:ascii="Wingdings" w:hAnsi="Wingdings" w:hint="default"/>
+      </w:rPr>
+    </w:lvl>
+  </w:abstractNum>
+  <w:abstractNum w:abstractNumId="1" w15:restartNumberingAfterBreak="0">
     <w:nsid w:val="331D2D0A"/>
     <w:multiLevelType w:val="hybridMultilevel"/>
     <w:tmpl w:val="B7D4EB06"/>
@@ -249,7 +461,102 @@
       </w:pPr>
     </w:lvl>
   </w:abstractNum>
+  <w:abstractNum w:abstractNumId="2" w15:restartNumberingAfterBreak="0">
+    <w:nsid w:val="643355B3"/>
+    <w:multiLevelType w:val="hybridMultilevel"/>
+    <w:tmpl w:val="59F44834"/>
+    <w:lvl w:ilvl="0" w:tplc="0409000F">
+      <w:start w:val="1"/>
+      <w:numFmt w:val="decimal"/>
+      <w:lvlText w:val="%1."/>
+      <w:lvlJc w:val="left"/>
+      <w:pPr>
+        <w:ind w:left="720" w:hanging="360"/>
+      </w:pPr>
+      <w:rPr>
+        <w:rFonts w:hint="default"/>
+      </w:rPr>
+    </w:lvl>
+    <w:lvl w:ilvl="1" w:tplc="04090019" w:tentative="1">
+      <w:start w:val="1"/>
+      <w:numFmt w:val="lowerLetter"/>
+      <w:lvlText w:val="%2."/>
+      <w:lvlJc w:val="left"/>
+      <w:pPr>
+        <w:ind w:left="1440" w:hanging="360"/>
+      </w:pPr>
+    </w:lvl>
+    <w:lvl w:ilvl="2" w:tplc="0409001B" w:tentative="1">
+      <w:start w:val="1"/>
+      <w:numFmt w:val="lowerRoman"/>
+      <w:lvlText w:val="%3."/>
+      <w:lvlJc w:val="right"/>
+      <w:pPr>
+        <w:ind w:left="2160" w:hanging="180"/>
+      </w:pPr>
+    </w:lvl>
+    <w:lvl w:ilvl="3" w:tplc="0409000F" w:tentative="1">
+      <w:start w:val="1"/>
+      <w:numFmt w:val="decimal"/>
+      <w:lvlText w:val="%4."/>
+      <w:lvlJc w:val="left"/>
+      <w:pPr>
+        <w:ind w:left="2880" w:hanging="360"/>
+      </w:pPr>
+    </w:lvl>
+    <w:lvl w:ilvl="4" w:tplc="04090019" w:tentative="1">
+      <w:start w:val="1"/>
+      <w:numFmt w:val="lowerLetter"/>
+      <w:lvlText w:val="%5."/>
+      <w:lvlJc w:val="left"/>
+      <w:pPr>
+        <w:ind w:left="3600" w:hanging="360"/>
+      </w:pPr>
+    </w:lvl>
+    <w:lvl w:ilvl="5" w:tplc="0409001B" w:tentative="1">
+      <w:start w:val="1"/>
+      <w:numFmt w:val="lowerRoman"/>
+      <w:lvlText w:val="%6."/>
+      <w:lvlJc w:val="right"/>
+      <w:pPr>
+        <w:ind w:left="4320" w:hanging="180"/>
+      </w:pPr>
+    </w:lvl>
+    <w:lvl w:ilvl="6" w:tplc="0409000F" w:tentative="1">
+      <w:start w:val="1"/>
+      <w:numFmt w:val="decimal"/>
+      <w:lvlText w:val="%7."/>
+      <w:lvlJc w:val="left"/>
+      <w:pPr>
+        <w:ind w:left="5040" w:hanging="360"/>
+      </w:pPr>
+    </w:lvl>
+    <w:lvl w:ilvl="7" w:tplc="04090019" w:tentative="1">
+      <w:start w:val="1"/>
+      <w:numFmt w:val="lowerLetter"/>
+      <w:lvlText w:val="%8."/>
+      <w:lvlJc w:val="left"/>
+      <w:pPr>
+        <w:ind w:left="5760" w:hanging="360"/>
+      </w:pPr>
+    </w:lvl>
+    <w:lvl w:ilvl="8" w:tplc="0409001B" w:tentative="1">
+      <w:start w:val="1"/>
+      <w:numFmt w:val="lowerRoman"/>
+      <w:lvlText w:val="%9."/>
+      <w:lvlJc w:val="right"/>
+      <w:pPr>
+        <w:ind w:left="6480" w:hanging="180"/>
+      </w:pPr>
+    </w:lvl>
+  </w:abstractNum>
   <w:num w:numId="1">
+    <w:abstractNumId w:val="1"/>
+  </w:num>
+  <w:num w:numId="2">
+    <w:abstractNumId w:val="2"/>
+  </w:num>
+  <w:num w:numId="3">
     <w:abstractNumId w:val="0"/>
   </w:num>
 </w:numbering>

</xml_diff>